<commit_message>
missing profile uuid fixed
</commit_message>
<xml_diff>
--- a/Model from 01.06.2016/Model.docx
+++ b/Model from 01.06.2016/Model.docx
@@ -110,8 +110,13 @@
           </w:tcPr>
           <w:p>
             <w:r>
-              <w:t>_id</w:t>
-            </w:r>
+              <w:t>_</w:t>
+            </w:r>
+            <w:proofErr w:type="spellStart"/>
+            <w:r>
+              <w:t>id</w:t>
+            </w:r>
+            <w:proofErr w:type="spellEnd"/>
           </w:p>
         </w:tc>
         <w:tc>
@@ -139,8 +144,13 @@
           </w:tcPr>
           <w:p>
             <w:r>
-              <w:t>Server generated</w:t>
-            </w:r>
+              <w:t xml:space="preserve">Server </w:t>
+            </w:r>
+            <w:proofErr w:type="spellStart"/>
+            <w:r>
+              <w:t>generated</w:t>
+            </w:r>
+            <w:proofErr w:type="spellEnd"/>
           </w:p>
         </w:tc>
       </w:tr>
@@ -150,9 +160,11 @@
             <w:tcW w:w="1075" w:type="dxa"/>
           </w:tcPr>
           <w:p>
+            <w:proofErr w:type="spellStart"/>
             <w:r>
               <w:t>doctype</w:t>
             </w:r>
+            <w:proofErr w:type="spellEnd"/>
           </w:p>
         </w:tc>
         <w:tc>
@@ -173,9 +185,11 @@
             <w:tcW w:w="832" w:type="dxa"/>
           </w:tcPr>
           <w:p>
+            <w:proofErr w:type="spellStart"/>
             <w:r>
               <w:t>user</w:t>
             </w:r>
+            <w:proofErr w:type="spellEnd"/>
           </w:p>
         </w:tc>
         <w:tc>
@@ -191,9 +205,11 @@
             <w:tcW w:w="1075" w:type="dxa"/>
           </w:tcPr>
           <w:p>
+            <w:proofErr w:type="spellStart"/>
             <w:r>
               <w:t>login</w:t>
             </w:r>
+            <w:proofErr w:type="spellEnd"/>
           </w:p>
         </w:tc>
         <w:tc>
@@ -337,11 +353,19 @@
                 <w:lang w:val="en-US"/>
               </w:rPr>
             </w:pPr>
-            <w:r>
-              <w:rPr>
-                <w:lang w:val="en-US"/>
-              </w:rPr>
-              <w:t xml:space="preserve">int </w:t>
+            <w:proofErr w:type="spellStart"/>
+            <w:r>
+              <w:rPr>
+                <w:lang w:val="en-US"/>
+              </w:rPr>
+              <w:t>int</w:t>
+            </w:r>
+            <w:proofErr w:type="spellEnd"/>
+            <w:r>
+              <w:rPr>
+                <w:lang w:val="en-US"/>
+              </w:rPr>
+              <w:t xml:space="preserve"> </w:t>
             </w:r>
           </w:p>
         </w:tc>
@@ -550,8 +574,13 @@
           </w:tcPr>
           <w:p>
             <w:r>
-              <w:t>_id</w:t>
-            </w:r>
+              <w:t>_</w:t>
+            </w:r>
+            <w:proofErr w:type="spellStart"/>
+            <w:r>
+              <w:t>id</w:t>
+            </w:r>
+            <w:proofErr w:type="spellEnd"/>
           </w:p>
         </w:tc>
         <w:tc>
@@ -579,8 +608,13 @@
           </w:tcPr>
           <w:p>
             <w:r>
-              <w:t>Server generated</w:t>
-            </w:r>
+              <w:t xml:space="preserve">Server </w:t>
+            </w:r>
+            <w:proofErr w:type="spellStart"/>
+            <w:r>
+              <w:t>generated</w:t>
+            </w:r>
+            <w:proofErr w:type="spellEnd"/>
           </w:p>
         </w:tc>
       </w:tr>
@@ -590,9 +624,11 @@
             <w:tcW w:w="1306" w:type="dxa"/>
           </w:tcPr>
           <w:p>
+            <w:proofErr w:type="spellStart"/>
             <w:r>
               <w:t>doctype</w:t>
             </w:r>
+            <w:proofErr w:type="spellEnd"/>
           </w:p>
         </w:tc>
         <w:tc>
@@ -613,9 +649,11 @@
             <w:tcW w:w="1760" w:type="dxa"/>
           </w:tcPr>
           <w:p>
+            <w:proofErr w:type="spellStart"/>
             <w:r>
               <w:t>profile</w:t>
             </w:r>
+            <w:proofErr w:type="spellEnd"/>
           </w:p>
         </w:tc>
         <w:tc>
@@ -636,12 +674,14 @@
                 <w:lang w:val="en-US"/>
               </w:rPr>
             </w:pPr>
+            <w:proofErr w:type="spellStart"/>
             <w:r>
               <w:rPr>
                 <w:lang w:val="en-US"/>
               </w:rPr>
               <w:t>user_id</w:t>
             </w:r>
+            <w:proofErr w:type="spellEnd"/>
           </w:p>
         </w:tc>
         <w:tc>
@@ -704,12 +744,14 @@
                 <w:lang w:val="en-US"/>
               </w:rPr>
             </w:pPr>
+            <w:proofErr w:type="spellStart"/>
             <w:r>
               <w:rPr>
                 <w:lang w:val="en-US"/>
               </w:rPr>
               <w:t>firstname</w:t>
             </w:r>
+            <w:proofErr w:type="spellEnd"/>
           </w:p>
         </w:tc>
         <w:tc>
@@ -766,6 +808,7 @@
                 <w:lang w:val="en-US"/>
               </w:rPr>
             </w:pPr>
+            <w:proofErr w:type="spellStart"/>
             <w:r>
               <w:rPr>
                 <w:lang w:val="en-US"/>
@@ -778,6 +821,7 @@
               </w:rPr>
               <w:t>astname</w:t>
             </w:r>
+            <w:proofErr w:type="spellEnd"/>
           </w:p>
         </w:tc>
         <w:tc>
@@ -914,12 +958,14 @@
                 <w:lang w:val="en-US"/>
               </w:rPr>
             </w:pPr>
+            <w:proofErr w:type="spellStart"/>
             <w:r>
               <w:rPr>
                 <w:lang w:val="en-US"/>
               </w:rPr>
               <w:t>int</w:t>
             </w:r>
+            <w:proofErr w:type="spellEnd"/>
           </w:p>
         </w:tc>
         <w:tc>
@@ -982,12 +1028,14 @@
                 <w:lang w:val="en-US"/>
               </w:rPr>
             </w:pPr>
+            <w:proofErr w:type="spellStart"/>
             <w:r>
               <w:rPr>
                 <w:lang w:val="en-US"/>
               </w:rPr>
               <w:t>int</w:t>
             </w:r>
+            <w:proofErr w:type="spellEnd"/>
           </w:p>
         </w:tc>
         <w:tc>
@@ -1066,12 +1114,14 @@
                 <w:lang w:val="en-US"/>
               </w:rPr>
             </w:pPr>
+            <w:proofErr w:type="spellStart"/>
             <w:r>
               <w:rPr>
                 <w:lang w:val="en-US"/>
               </w:rPr>
               <w:t>familystatus</w:t>
             </w:r>
+            <w:proofErr w:type="spellEnd"/>
           </w:p>
         </w:tc>
         <w:tc>
@@ -1084,12 +1134,14 @@
                 <w:lang w:val="en-US"/>
               </w:rPr>
             </w:pPr>
+            <w:proofErr w:type="spellStart"/>
             <w:r>
               <w:rPr>
                 <w:lang w:val="en-US"/>
               </w:rPr>
               <w:t>int</w:t>
             </w:r>
+            <w:proofErr w:type="spellEnd"/>
           </w:p>
         </w:tc>
         <w:tc>
@@ -1149,12 +1201,14 @@
                 <w:lang w:val="en-US"/>
               </w:rPr>
             </w:pPr>
+            <w:proofErr w:type="spellStart"/>
             <w:r>
               <w:rPr>
                 <w:lang w:val="en-US"/>
               </w:rPr>
               <w:t>Singel</w:t>
             </w:r>
+            <w:proofErr w:type="spellEnd"/>
           </w:p>
           <w:p>
             <w:pPr>
@@ -1213,12 +1267,14 @@
                 <w:lang w:val="en-US"/>
               </w:rPr>
             </w:pPr>
+            <w:proofErr w:type="spellStart"/>
             <w:r>
               <w:rPr>
                 <w:lang w:val="en-US"/>
               </w:rPr>
               <w:t>int</w:t>
             </w:r>
+            <w:proofErr w:type="spellEnd"/>
           </w:p>
         </w:tc>
         <w:tc>
@@ -1263,12 +1319,14 @@
                 <w:lang w:val="en-US"/>
               </w:rPr>
             </w:pPr>
+            <w:proofErr w:type="spellStart"/>
             <w:r>
               <w:rPr>
                 <w:lang w:val="en-US"/>
               </w:rPr>
               <w:t>aboutme</w:t>
             </w:r>
+            <w:proofErr w:type="spellEnd"/>
           </w:p>
         </w:tc>
         <w:tc>
@@ -1384,19 +1442,7 @@
               <w:rPr>
                 <w:lang w:val="en-US"/>
               </w:rPr>
-              <w:t>pictures: &lt;</w:t>
-            </w:r>
-            <w:r>
-              <w:rPr>
-                <w:lang w:val="en-US"/>
-              </w:rPr>
-              <w:t>level</w:t>
-            </w:r>
-            <w:r>
-              <w:rPr>
-                <w:lang w:val="en-US"/>
-              </w:rPr>
-              <w:t xml:space="preserve"> &gt;</w:t>
+              <w:t>pictures: &lt;level &gt;</w:t>
             </w:r>
           </w:p>
         </w:tc>
@@ -1456,12 +1502,14 @@
                 <w:lang w:val="en-US"/>
               </w:rPr>
             </w:pPr>
+            <w:proofErr w:type="spellStart"/>
             <w:r>
               <w:rPr>
                 <w:lang w:val="en-US"/>
               </w:rPr>
               <w:t>profilepic</w:t>
             </w:r>
+            <w:proofErr w:type="spellEnd"/>
           </w:p>
         </w:tc>
         <w:tc>
@@ -1508,13 +1556,21 @@
               <w:rPr>
                 <w:lang w:val="en-US"/>
               </w:rPr>
-              <w:t>UUID</w:t>
-            </w:r>
-            <w:r>
-              <w:rPr>
-                <w:lang w:val="en-US"/>
-              </w:rPr>
-              <w:t xml:space="preserve"> of the document containing the selectet picture</w:t>
+              <w:t xml:space="preserve">UUID of the document containing the </w:t>
+            </w:r>
+            <w:proofErr w:type="spellStart"/>
+            <w:r>
+              <w:rPr>
+                <w:lang w:val="en-US"/>
+              </w:rPr>
+              <w:t>selectet</w:t>
+            </w:r>
+            <w:proofErr w:type="spellEnd"/>
+            <w:r>
+              <w:rPr>
+                <w:lang w:val="en-US"/>
+              </w:rPr>
+              <w:t xml:space="preserve"> picture</w:t>
             </w:r>
           </w:p>
         </w:tc>
@@ -1530,12 +1586,14 @@
                 <w:lang w:val="en-US"/>
               </w:rPr>
             </w:pPr>
+            <w:proofErr w:type="spellStart"/>
             <w:r>
               <w:rPr>
                 <w:lang w:val="en-US"/>
               </w:rPr>
               <w:t>haircolor</w:t>
             </w:r>
+            <w:proofErr w:type="spellEnd"/>
           </w:p>
         </w:tc>
         <w:tc>
@@ -1548,12 +1606,14 @@
                 <w:lang w:val="en-US"/>
               </w:rPr>
             </w:pPr>
+            <w:proofErr w:type="spellStart"/>
             <w:r>
               <w:rPr>
                 <w:lang w:val="en-US"/>
               </w:rPr>
               <w:t>int</w:t>
             </w:r>
+            <w:proofErr w:type="spellEnd"/>
           </w:p>
         </w:tc>
         <w:tc>
@@ -1686,12 +1746,14 @@
                 <w:lang w:val="en-US"/>
               </w:rPr>
             </w:pPr>
+            <w:proofErr w:type="spellStart"/>
             <w:r>
               <w:rPr>
                 <w:lang w:val="en-US"/>
               </w:rPr>
               <w:t>eyecolor</w:t>
             </w:r>
+            <w:proofErr w:type="spellEnd"/>
           </w:p>
         </w:tc>
         <w:tc>
@@ -1704,12 +1766,14 @@
                 <w:lang w:val="en-US"/>
               </w:rPr>
             </w:pPr>
+            <w:proofErr w:type="spellStart"/>
             <w:r>
               <w:rPr>
                 <w:lang w:val="en-US"/>
               </w:rPr>
               <w:t>int</w:t>
             </w:r>
+            <w:proofErr w:type="spellEnd"/>
           </w:p>
         </w:tc>
         <w:tc>
@@ -1782,12 +1846,14 @@
                 <w:lang w:val="en-US"/>
               </w:rPr>
             </w:pPr>
+            <w:proofErr w:type="spellStart"/>
             <w:r>
               <w:rPr>
                 <w:lang w:val="en-US"/>
               </w:rPr>
               <w:t>Gree</w:t>
             </w:r>
+            <w:proofErr w:type="spellEnd"/>
           </w:p>
           <w:p>
             <w:pPr>
@@ -1833,12 +1899,14 @@
                 <w:lang w:val="en-US"/>
               </w:rPr>
             </w:pPr>
+            <w:proofErr w:type="spellStart"/>
             <w:r>
               <w:rPr>
                 <w:lang w:val="en-US"/>
               </w:rPr>
               <w:t>int</w:t>
             </w:r>
+            <w:proofErr w:type="spellEnd"/>
           </w:p>
         </w:tc>
         <w:tc>
@@ -1924,12 +1992,14 @@
                 <w:lang w:val="en-US"/>
               </w:rPr>
             </w:pPr>
+            <w:proofErr w:type="spellStart"/>
             <w:r>
               <w:rPr>
                 <w:lang w:val="en-US"/>
               </w:rPr>
               <w:t>Plussize</w:t>
             </w:r>
+            <w:proofErr w:type="spellEnd"/>
           </w:p>
         </w:tc>
       </w:tr>
@@ -2063,8 +2133,13 @@
           </w:tcPr>
           <w:p>
             <w:r>
-              <w:t>_id</w:t>
-            </w:r>
+              <w:t>_</w:t>
+            </w:r>
+            <w:proofErr w:type="spellStart"/>
+            <w:r>
+              <w:t>id</w:t>
+            </w:r>
+            <w:proofErr w:type="spellEnd"/>
           </w:p>
         </w:tc>
         <w:tc>
@@ -2092,8 +2167,13 @@
           </w:tcPr>
           <w:p>
             <w:r>
-              <w:t>Server generated</w:t>
-            </w:r>
+              <w:t xml:space="preserve">Server </w:t>
+            </w:r>
+            <w:proofErr w:type="spellStart"/>
+            <w:r>
+              <w:t>generated</w:t>
+            </w:r>
+            <w:proofErr w:type="spellEnd"/>
           </w:p>
         </w:tc>
       </w:tr>
@@ -2103,9 +2183,11 @@
             <w:tcW w:w="1142" w:type="dxa"/>
           </w:tcPr>
           <w:p>
+            <w:proofErr w:type="spellStart"/>
             <w:r>
               <w:t>doctype</w:t>
             </w:r>
+            <w:proofErr w:type="spellEnd"/>
           </w:p>
         </w:tc>
         <w:tc>
@@ -2126,9 +2208,11 @@
             <w:tcW w:w="832" w:type="dxa"/>
           </w:tcPr>
           <w:p>
+            <w:proofErr w:type="spellStart"/>
             <w:r>
               <w:t>pref</w:t>
             </w:r>
+            <w:proofErr w:type="spellEnd"/>
           </w:p>
         </w:tc>
         <w:tc>
@@ -2144,9 +2228,81 @@
             <w:tcW w:w="1142" w:type="dxa"/>
           </w:tcPr>
           <w:p>
+            <w:pPr>
+              <w:rPr>
+                <w:lang w:val="en-US"/>
+              </w:rPr>
+            </w:pPr>
+            <w:proofErr w:type="spellStart"/>
+            <w:r>
+              <w:rPr>
+                <w:lang w:val="en-US"/>
+              </w:rPr>
+              <w:t>profile_id</w:t>
+            </w:r>
+            <w:proofErr w:type="spellEnd"/>
+          </w:p>
+        </w:tc>
+        <w:tc>
+          <w:tcPr>
+            <w:tcW w:w="832" w:type="dxa"/>
+          </w:tcPr>
+          <w:p>
+            <w:pPr>
+              <w:rPr>
+                <w:lang w:val="en-US"/>
+              </w:rPr>
+            </w:pPr>
+            <w:r>
+              <w:rPr>
+                <w:lang w:val="en-US"/>
+              </w:rPr>
+              <w:t>UUID</w:t>
+            </w:r>
+          </w:p>
+        </w:tc>
+        <w:tc>
+          <w:tcPr>
+            <w:tcW w:w="832" w:type="dxa"/>
+          </w:tcPr>
+          <w:p>
+            <w:pPr>
+              <w:rPr>
+                <w:lang w:val="en-US"/>
+              </w:rPr>
+            </w:pPr>
+          </w:p>
+        </w:tc>
+        <w:tc>
+          <w:tcPr>
+            <w:tcW w:w="6687" w:type="dxa"/>
+          </w:tcPr>
+          <w:p>
+            <w:pPr>
+              <w:rPr>
+                <w:lang w:val="en-US"/>
+              </w:rPr>
+            </w:pPr>
+            <w:r>
+              <w:rPr>
+                <w:lang w:val="en-US"/>
+              </w:rPr>
+              <w:t>UUID of the profile document</w:t>
+            </w:r>
+          </w:p>
+        </w:tc>
+      </w:tr>
+      <w:tr>
+        <w:tc>
+          <w:tcPr>
+            <w:tcW w:w="1142" w:type="dxa"/>
+          </w:tcPr>
+          <w:p>
+            <w:proofErr w:type="spellStart"/>
             <w:r>
               <w:t>gender</w:t>
             </w:r>
+            <w:proofErr w:type="spellEnd"/>
           </w:p>
         </w:tc>
         <w:tc>
@@ -2159,12 +2315,14 @@
                 <w:lang w:val="en-US"/>
               </w:rPr>
             </w:pPr>
+            <w:proofErr w:type="spellStart"/>
             <w:r>
               <w:rPr>
                 <w:lang w:val="en-US"/>
               </w:rPr>
               <w:t>int</w:t>
             </w:r>
+            <w:proofErr w:type="spellEnd"/>
           </w:p>
         </w:tc>
         <w:tc>
@@ -2201,9 +2359,11 @@
             <w:tcW w:w="6687" w:type="dxa"/>
           </w:tcPr>
           <w:p>
+            <w:proofErr w:type="spellStart"/>
             <w:r>
               <w:t>Female</w:t>
             </w:r>
+            <w:proofErr w:type="spellEnd"/>
           </w:p>
           <w:p>
             <w:r>
@@ -2211,11 +2371,11 @@
             </w:r>
           </w:p>
           <w:p>
+            <w:proofErr w:type="spellStart"/>
             <w:r>
               <w:t>Both</w:t>
             </w:r>
-            <w:bookmarkStart w:id="0" w:name="_GoBack"/>
-            <w:bookmarkEnd w:id="0"/>
+            <w:proofErr w:type="spellEnd"/>
           </w:p>
         </w:tc>
       </w:tr>
@@ -2230,12 +2390,14 @@
                 <w:lang w:val="en-US"/>
               </w:rPr>
             </w:pPr>
+            <w:proofErr w:type="spellStart"/>
             <w:r>
               <w:rPr>
                 <w:lang w:val="en-US"/>
               </w:rPr>
               <w:t>ageFROM</w:t>
             </w:r>
+            <w:proofErr w:type="spellEnd"/>
           </w:p>
         </w:tc>
         <w:tc>
@@ -2248,12 +2410,14 @@
                 <w:lang w:val="en-US"/>
               </w:rPr>
             </w:pPr>
+            <w:proofErr w:type="spellStart"/>
             <w:r>
               <w:rPr>
                 <w:lang w:val="en-US"/>
               </w:rPr>
               <w:t>int</w:t>
             </w:r>
+            <w:proofErr w:type="spellEnd"/>
           </w:p>
         </w:tc>
         <w:tc>
@@ -2298,12 +2462,14 @@
                 <w:lang w:val="en-US"/>
               </w:rPr>
             </w:pPr>
+            <w:proofErr w:type="spellStart"/>
             <w:r>
               <w:rPr>
                 <w:lang w:val="en-US"/>
               </w:rPr>
               <w:t>ageTO</w:t>
             </w:r>
+            <w:proofErr w:type="spellEnd"/>
           </w:p>
         </w:tc>
         <w:tc>
@@ -2316,12 +2482,14 @@
                 <w:lang w:val="en-US"/>
               </w:rPr>
             </w:pPr>
+            <w:proofErr w:type="spellStart"/>
             <w:r>
               <w:rPr>
                 <w:lang w:val="en-US"/>
               </w:rPr>
               <w:t>int</w:t>
             </w:r>
+            <w:proofErr w:type="spellEnd"/>
           </w:p>
         </w:tc>
         <w:tc>
@@ -2366,12 +2534,14 @@
                 <w:lang w:val="en-US"/>
               </w:rPr>
             </w:pPr>
+            <w:proofErr w:type="spellStart"/>
             <w:r>
               <w:rPr>
                 <w:lang w:val="en-US"/>
               </w:rPr>
               <w:t>haircolor</w:t>
             </w:r>
+            <w:proofErr w:type="spellEnd"/>
           </w:p>
         </w:tc>
         <w:tc>
@@ -2384,12 +2554,14 @@
                 <w:lang w:val="en-US"/>
               </w:rPr>
             </w:pPr>
+            <w:proofErr w:type="spellStart"/>
             <w:r>
               <w:rPr>
                 <w:lang w:val="en-US"/>
               </w:rPr>
               <w:t>int</w:t>
             </w:r>
+            <w:proofErr w:type="spellEnd"/>
           </w:p>
         </w:tc>
         <w:tc>
@@ -2522,12 +2694,14 @@
                 <w:lang w:val="en-US"/>
               </w:rPr>
             </w:pPr>
+            <w:proofErr w:type="spellStart"/>
             <w:r>
               <w:rPr>
                 <w:lang w:val="en-US"/>
               </w:rPr>
               <w:t>eyecolor</w:t>
             </w:r>
+            <w:proofErr w:type="spellEnd"/>
           </w:p>
         </w:tc>
         <w:tc>
@@ -2540,12 +2714,14 @@
                 <w:lang w:val="en-US"/>
               </w:rPr>
             </w:pPr>
+            <w:proofErr w:type="spellStart"/>
             <w:r>
               <w:rPr>
                 <w:lang w:val="en-US"/>
               </w:rPr>
               <w:t>int</w:t>
             </w:r>
+            <w:proofErr w:type="spellEnd"/>
           </w:p>
         </w:tc>
         <w:tc>
@@ -2618,12 +2794,14 @@
                 <w:lang w:val="en-US"/>
               </w:rPr>
             </w:pPr>
+            <w:proofErr w:type="spellStart"/>
             <w:r>
               <w:rPr>
                 <w:lang w:val="en-US"/>
               </w:rPr>
               <w:t>Gree</w:t>
             </w:r>
+            <w:proofErr w:type="spellEnd"/>
           </w:p>
           <w:p>
             <w:pPr>
@@ -2669,12 +2847,14 @@
                 <w:lang w:val="en-US"/>
               </w:rPr>
             </w:pPr>
+            <w:proofErr w:type="spellStart"/>
             <w:r>
               <w:rPr>
                 <w:lang w:val="en-US"/>
               </w:rPr>
               <w:t>int</w:t>
             </w:r>
+            <w:proofErr w:type="spellEnd"/>
           </w:p>
         </w:tc>
         <w:tc>
@@ -2760,23 +2940,18 @@
                 <w:lang w:val="en-US"/>
               </w:rPr>
             </w:pPr>
+            <w:proofErr w:type="spellStart"/>
             <w:r>
               <w:rPr>
                 <w:lang w:val="en-US"/>
               </w:rPr>
               <w:t>Plussize</w:t>
             </w:r>
+            <w:proofErr w:type="spellEnd"/>
           </w:p>
         </w:tc>
       </w:tr>
     </w:tbl>
-    <w:p>
-      <w:pPr>
-        <w:rPr>
-          <w:lang w:val="en-US"/>
-        </w:rPr>
-      </w:pPr>
-    </w:p>
     <w:p>
       <w:pPr>
         <w:rPr>
@@ -2885,8 +3060,13 @@
           </w:tcPr>
           <w:p>
             <w:r>
-              <w:t>_id</w:t>
-            </w:r>
+              <w:t>_</w:t>
+            </w:r>
+            <w:proofErr w:type="spellStart"/>
+            <w:r>
+              <w:t>id</w:t>
+            </w:r>
+            <w:proofErr w:type="spellEnd"/>
           </w:p>
         </w:tc>
         <w:tc>
@@ -2914,8 +3094,13 @@
           </w:tcPr>
           <w:p>
             <w:r>
-              <w:t>Server generated</w:t>
-            </w:r>
+              <w:t xml:space="preserve">Server </w:t>
+            </w:r>
+            <w:proofErr w:type="spellStart"/>
+            <w:r>
+              <w:t>generated</w:t>
+            </w:r>
+            <w:proofErr w:type="spellEnd"/>
           </w:p>
         </w:tc>
       </w:tr>
@@ -2925,9 +3110,11 @@
             <w:tcW w:w="1142" w:type="dxa"/>
           </w:tcPr>
           <w:p>
+            <w:proofErr w:type="spellStart"/>
             <w:r>
               <w:t>doctype</w:t>
             </w:r>
+            <w:proofErr w:type="spellEnd"/>
           </w:p>
         </w:tc>
         <w:tc>
@@ -2948,9 +3135,11 @@
             <w:tcW w:w="2132" w:type="dxa"/>
           </w:tcPr>
           <w:p>
+            <w:proofErr w:type="spellStart"/>
             <w:r>
               <w:t>friends</w:t>
             </w:r>
+            <w:proofErr w:type="spellEnd"/>
           </w:p>
         </w:tc>
         <w:tc>
@@ -2971,6 +3160,76 @@
                 <w:lang w:val="en-US"/>
               </w:rPr>
             </w:pPr>
+            <w:proofErr w:type="spellStart"/>
+            <w:r>
+              <w:rPr>
+                <w:lang w:val="en-US"/>
+              </w:rPr>
+              <w:t>profile_id</w:t>
+            </w:r>
+            <w:proofErr w:type="spellEnd"/>
+          </w:p>
+        </w:tc>
+        <w:tc>
+          <w:tcPr>
+            <w:tcW w:w="832" w:type="dxa"/>
+          </w:tcPr>
+          <w:p>
+            <w:pPr>
+              <w:rPr>
+                <w:lang w:val="en-US"/>
+              </w:rPr>
+            </w:pPr>
+            <w:r>
+              <w:rPr>
+                <w:lang w:val="en-US"/>
+              </w:rPr>
+              <w:t>UUID</w:t>
+            </w:r>
+          </w:p>
+        </w:tc>
+        <w:tc>
+          <w:tcPr>
+            <w:tcW w:w="2132" w:type="dxa"/>
+          </w:tcPr>
+          <w:p>
+            <w:pPr>
+              <w:rPr>
+                <w:lang w:val="en-US"/>
+              </w:rPr>
+            </w:pPr>
+          </w:p>
+        </w:tc>
+        <w:tc>
+          <w:tcPr>
+            <w:tcW w:w="5245" w:type="dxa"/>
+          </w:tcPr>
+          <w:p>
+            <w:pPr>
+              <w:rPr>
+                <w:lang w:val="en-US"/>
+              </w:rPr>
+            </w:pPr>
+            <w:r>
+              <w:rPr>
+                <w:lang w:val="en-US"/>
+              </w:rPr>
+              <w:t>UUID of the profile document</w:t>
+            </w:r>
+          </w:p>
+        </w:tc>
+      </w:tr>
+      <w:tr>
+        <w:tc>
+          <w:tcPr>
+            <w:tcW w:w="1142" w:type="dxa"/>
+          </w:tcPr>
+          <w:p>
+            <w:pPr>
+              <w:rPr>
+                <w:lang w:val="en-US"/>
+              </w:rPr>
+            </w:pPr>
             <w:r>
               <w:rPr>
                 <w:lang w:val="en-US"/>
@@ -3123,13 +3382,6 @@
         </w:tc>
       </w:tr>
     </w:tbl>
-    <w:p>
-      <w:pPr>
-        <w:rPr>
-          <w:lang w:val="en-US"/>
-        </w:rPr>
-      </w:pPr>
-    </w:p>
     <w:p>
       <w:pPr>
         <w:rPr>
@@ -3238,8 +3490,13 @@
           </w:tcPr>
           <w:p>
             <w:r>
-              <w:t>_id</w:t>
-            </w:r>
+              <w:t>_</w:t>
+            </w:r>
+            <w:proofErr w:type="spellStart"/>
+            <w:r>
+              <w:t>id</w:t>
+            </w:r>
+            <w:proofErr w:type="spellEnd"/>
           </w:p>
         </w:tc>
         <w:tc>
@@ -3267,8 +3524,13 @@
           </w:tcPr>
           <w:p>
             <w:r>
-              <w:t>Server generated</w:t>
-            </w:r>
+              <w:t xml:space="preserve">Server </w:t>
+            </w:r>
+            <w:proofErr w:type="spellStart"/>
+            <w:r>
+              <w:t>generated</w:t>
+            </w:r>
+            <w:proofErr w:type="spellEnd"/>
           </w:p>
         </w:tc>
       </w:tr>
@@ -3278,9 +3540,11 @@
             <w:tcW w:w="1537" w:type="dxa"/>
           </w:tcPr>
           <w:p>
+            <w:proofErr w:type="spellStart"/>
             <w:r>
               <w:t>doctype</w:t>
             </w:r>
+            <w:proofErr w:type="spellEnd"/>
           </w:p>
         </w:tc>
         <w:tc>
@@ -3301,9 +3565,11 @@
             <w:tcW w:w="832" w:type="dxa"/>
           </w:tcPr>
           <w:p>
+            <w:proofErr w:type="spellStart"/>
             <w:r>
               <w:t>msg</w:t>
             </w:r>
+            <w:proofErr w:type="spellEnd"/>
           </w:p>
         </w:tc>
         <w:tc>
@@ -3357,6 +3623,7 @@
                       <w:lang w:eastAsia="de-DE"/>
                     </w:rPr>
                   </w:pPr>
+                  <w:proofErr w:type="spellStart"/>
                   <w:r>
                     <w:rPr>
                       <w:rFonts w:ascii="Calibri" w:eastAsia="Times New Roman" w:hAnsi="Calibri" w:cs="Times New Roman"/>
@@ -3365,6 +3632,7 @@
                     </w:rPr>
                     <w:t>timestamp</w:t>
                   </w:r>
+                  <w:proofErr w:type="spellEnd"/>
                 </w:p>
               </w:tc>
             </w:tr>
@@ -3381,12 +3649,14 @@
                 <w:lang w:val="en-US"/>
               </w:rPr>
             </w:pPr>
+            <w:proofErr w:type="spellStart"/>
             <w:r>
               <w:rPr>
                 <w:lang w:val="en-US"/>
               </w:rPr>
               <w:t>int</w:t>
             </w:r>
+            <w:proofErr w:type="spellEnd"/>
           </w:p>
         </w:tc>
         <w:tc>
@@ -3415,6 +3685,7 @@
             <w:tcW w:w="1537" w:type="dxa"/>
           </w:tcPr>
           <w:p>
+            <w:proofErr w:type="spellStart"/>
             <w:r>
               <w:rPr>
                 <w:rFonts w:ascii="Calibri" w:eastAsia="Times New Roman" w:hAnsi="Calibri" w:cs="Times New Roman"/>
@@ -3423,6 +3694,7 @@
               </w:rPr>
               <w:t>from</w:t>
             </w:r>
+            <w:proofErr w:type="spellEnd"/>
           </w:p>
         </w:tc>
         <w:tc>
@@ -3453,7 +3725,21 @@
           <w:tcPr>
             <w:tcW w:w="6158" w:type="dxa"/>
           </w:tcPr>
-          <w:p/>
+          <w:p>
+            <w:pPr>
+              <w:rPr>
+                <w:lang w:val="en-US"/>
+              </w:rPr>
+            </w:pPr>
+            <w:r>
+              <w:rPr>
+                <w:lang w:val="en-US"/>
+              </w:rPr>
+              <w:t>UUID of the profile document</w:t>
+            </w:r>
+            <w:bookmarkStart w:id="0" w:name="_GoBack"/>
+            <w:bookmarkEnd w:id="0"/>
+          </w:p>
         </w:tc>
       </w:tr>
       <w:tr>
@@ -3462,6 +3748,7 @@
             <w:tcW w:w="1537" w:type="dxa"/>
           </w:tcPr>
           <w:p>
+            <w:proofErr w:type="spellStart"/>
             <w:r>
               <w:rPr>
                 <w:rFonts w:ascii="Calibri" w:eastAsia="Times New Roman" w:hAnsi="Calibri" w:cs="Times New Roman"/>
@@ -3470,6 +3757,7 @@
               </w:rPr>
               <w:t>to</w:t>
             </w:r>
+            <w:proofErr w:type="spellEnd"/>
           </w:p>
         </w:tc>
         <w:tc>
@@ -3500,7 +3788,19 @@
           <w:tcPr>
             <w:tcW w:w="6158" w:type="dxa"/>
           </w:tcPr>
-          <w:p/>
+          <w:p>
+            <w:pPr>
+              <w:rPr>
+                <w:lang w:val="en-US"/>
+              </w:rPr>
+            </w:pPr>
+            <w:r>
+              <w:rPr>
+                <w:lang w:val="en-US"/>
+              </w:rPr>
+              <w:t>UUID of the profile document</w:t>
+            </w:r>
+          </w:p>
         </w:tc>
       </w:tr>
       <w:tr>
@@ -3563,6 +3863,7 @@
                 <w:lang w:eastAsia="de-DE"/>
               </w:rPr>
             </w:pPr>
+            <w:proofErr w:type="spellStart"/>
             <w:r>
               <w:rPr>
                 <w:rFonts w:ascii="Calibri" w:eastAsia="Times New Roman" w:hAnsi="Calibri" w:cs="Times New Roman"/>
@@ -3571,6 +3872,7 @@
               </w:rPr>
               <w:t>content</w:t>
             </w:r>
+            <w:proofErr w:type="spellEnd"/>
           </w:p>
         </w:tc>
         <w:tc>
@@ -3618,6 +3920,7 @@
                 <w:lang w:val="en-US"/>
               </w:rPr>
             </w:pPr>
+            <w:proofErr w:type="spellStart"/>
             <w:r>
               <w:rPr>
                 <w:rFonts w:ascii="Calibri" w:eastAsia="Times New Roman" w:hAnsi="Calibri" w:cs="Times New Roman"/>
@@ -3626,6 +3929,7 @@
               </w:rPr>
               <w:t>deletedFrom</w:t>
             </w:r>
+            <w:proofErr w:type="spellEnd"/>
           </w:p>
         </w:tc>
         <w:tc>
@@ -3638,12 +3942,14 @@
                 <w:lang w:val="en-US"/>
               </w:rPr>
             </w:pPr>
+            <w:proofErr w:type="spellStart"/>
             <w:r>
               <w:rPr>
                 <w:lang w:val="en-US"/>
               </w:rPr>
               <w:t>boolean</w:t>
             </w:r>
+            <w:proofErr w:type="spellEnd"/>
           </w:p>
         </w:tc>
         <w:tc>
@@ -3691,6 +3997,7 @@
                 <w:lang w:val="en-US"/>
               </w:rPr>
             </w:pPr>
+            <w:proofErr w:type="spellStart"/>
             <w:r>
               <w:rPr>
                 <w:rFonts w:ascii="Calibri" w:eastAsia="Times New Roman" w:hAnsi="Calibri" w:cs="Times New Roman"/>
@@ -3699,6 +4006,7 @@
               </w:rPr>
               <w:t>deletedTo</w:t>
             </w:r>
+            <w:proofErr w:type="spellEnd"/>
           </w:p>
         </w:tc>
         <w:tc>
@@ -3711,12 +4019,14 @@
                 <w:lang w:val="en-US"/>
               </w:rPr>
             </w:pPr>
+            <w:proofErr w:type="spellStart"/>
             <w:r>
               <w:rPr>
                 <w:lang w:val="en-US"/>
               </w:rPr>
               <w:t>boolean</w:t>
             </w:r>
+            <w:proofErr w:type="spellEnd"/>
           </w:p>
         </w:tc>
         <w:tc>
@@ -3757,13 +4067,6 @@
         </w:tc>
       </w:tr>
     </w:tbl>
-    <w:p>
-      <w:pPr>
-        <w:rPr>
-          <w:lang w:val="en-US"/>
-        </w:rPr>
-      </w:pPr>
-    </w:p>
     <w:p>
       <w:pPr>
         <w:rPr>
@@ -3872,8 +4175,13 @@
           </w:tcPr>
           <w:p>
             <w:r>
-              <w:t>_id</w:t>
-            </w:r>
+              <w:t>_</w:t>
+            </w:r>
+            <w:proofErr w:type="spellStart"/>
+            <w:r>
+              <w:t>id</w:t>
+            </w:r>
+            <w:proofErr w:type="spellEnd"/>
           </w:p>
         </w:tc>
         <w:tc>
@@ -3901,8 +4209,13 @@
           </w:tcPr>
           <w:p>
             <w:r>
-              <w:t>Server generated</w:t>
-            </w:r>
+              <w:t xml:space="preserve">Server </w:t>
+            </w:r>
+            <w:proofErr w:type="spellStart"/>
+            <w:r>
+              <w:t>generated</w:t>
+            </w:r>
+            <w:proofErr w:type="spellEnd"/>
           </w:p>
         </w:tc>
       </w:tr>
@@ -3912,9 +4225,11 @@
             <w:tcW w:w="1345" w:type="dxa"/>
           </w:tcPr>
           <w:p>
+            <w:proofErr w:type="spellStart"/>
             <w:r>
               <w:t>doctype</w:t>
             </w:r>
+            <w:proofErr w:type="spellEnd"/>
           </w:p>
         </w:tc>
         <w:tc>
@@ -3935,9 +4250,11 @@
             <w:tcW w:w="1083" w:type="dxa"/>
           </w:tcPr>
           <w:p>
+            <w:proofErr w:type="spellStart"/>
             <w:r>
               <w:t>pic</w:t>
             </w:r>
+            <w:proofErr w:type="spellEnd"/>
           </w:p>
         </w:tc>
         <w:tc>
@@ -3953,9 +4270,11 @@
             <w:tcW w:w="1345" w:type="dxa"/>
           </w:tcPr>
           <w:p>
+            <w:proofErr w:type="spellStart"/>
             <w:r>
               <w:t>profile_id</w:t>
             </w:r>
+            <w:proofErr w:type="spellEnd"/>
           </w:p>
         </w:tc>
         <w:tc>
@@ -3996,13 +4315,7 @@
               <w:rPr>
                 <w:lang w:val="en-US"/>
               </w:rPr>
-              <w:t>UUID</w:t>
-            </w:r>
-            <w:r>
-              <w:rPr>
-                <w:lang w:val="en-US"/>
-              </w:rPr>
-              <w:t xml:space="preserve"> of the profile which uploaded this</w:t>
+              <w:t>UUID of the profile which uploaded this</w:t>
             </w:r>
           </w:p>
         </w:tc>

</xml_diff>

<commit_message>
added report attribute in profile
</commit_message>
<xml_diff>
--- a/Model from 01.06.2016/Model.docx
+++ b/Model from 01.06.2016/Model.docx
@@ -489,9 +489,9 @@
       </w:tblPr>
       <w:tblGrid>
         <w:gridCol w:w="1306"/>
-        <w:gridCol w:w="757"/>
-        <w:gridCol w:w="1760"/>
-        <w:gridCol w:w="5764"/>
+        <w:gridCol w:w="945"/>
+        <w:gridCol w:w="1855"/>
+        <w:gridCol w:w="5481"/>
       </w:tblGrid>
       <w:tr>
         <w:tc>
@@ -514,7 +514,7 @@
         </w:tc>
         <w:tc>
           <w:tcPr>
-            <w:tcW w:w="757" w:type="dxa"/>
+            <w:tcW w:w="945" w:type="dxa"/>
           </w:tcPr>
           <w:p>
             <w:pPr>
@@ -532,7 +532,7 @@
         </w:tc>
         <w:tc>
           <w:tcPr>
-            <w:tcW w:w="1760" w:type="dxa"/>
+            <w:tcW w:w="1855" w:type="dxa"/>
           </w:tcPr>
           <w:p>
             <w:pPr>
@@ -550,7 +550,7 @@
         </w:tc>
         <w:tc>
           <w:tcPr>
-            <w:tcW w:w="5764" w:type="dxa"/>
+            <w:tcW w:w="5481" w:type="dxa"/>
           </w:tcPr>
           <w:p>
             <w:pPr>
@@ -585,7 +585,7 @@
         </w:tc>
         <w:tc>
           <w:tcPr>
-            <w:tcW w:w="757" w:type="dxa"/>
+            <w:tcW w:w="945" w:type="dxa"/>
           </w:tcPr>
           <w:p>
             <w:r>
@@ -598,13 +598,13 @@
         </w:tc>
         <w:tc>
           <w:tcPr>
-            <w:tcW w:w="1760" w:type="dxa"/>
+            <w:tcW w:w="1855" w:type="dxa"/>
           </w:tcPr>
           <w:p/>
         </w:tc>
         <w:tc>
           <w:tcPr>
-            <w:tcW w:w="5764" w:type="dxa"/>
+            <w:tcW w:w="5481" w:type="dxa"/>
           </w:tcPr>
           <w:p>
             <w:r>
@@ -633,7 +633,7 @@
         </w:tc>
         <w:tc>
           <w:tcPr>
-            <w:tcW w:w="757" w:type="dxa"/>
+            <w:tcW w:w="945" w:type="dxa"/>
           </w:tcPr>
           <w:p>
             <w:r>
@@ -646,7 +646,7 @@
         </w:tc>
         <w:tc>
           <w:tcPr>
-            <w:tcW w:w="1760" w:type="dxa"/>
+            <w:tcW w:w="1855" w:type="dxa"/>
           </w:tcPr>
           <w:p>
             <w:proofErr w:type="spellStart"/>
@@ -658,7 +658,7 @@
         </w:tc>
         <w:tc>
           <w:tcPr>
-            <w:tcW w:w="5764" w:type="dxa"/>
+            <w:tcW w:w="5481" w:type="dxa"/>
           </w:tcPr>
           <w:p/>
         </w:tc>
@@ -686,7 +686,7 @@
         </w:tc>
         <w:tc>
           <w:tcPr>
-            <w:tcW w:w="757" w:type="dxa"/>
+            <w:tcW w:w="945" w:type="dxa"/>
           </w:tcPr>
           <w:p>
             <w:pPr>
@@ -704,19 +704,19 @@
         </w:tc>
         <w:tc>
           <w:tcPr>
-            <w:tcW w:w="1760" w:type="dxa"/>
-          </w:tcPr>
-          <w:p>
-            <w:pPr>
-              <w:rPr>
-                <w:lang w:val="en-US"/>
-              </w:rPr>
-            </w:pPr>
-          </w:p>
-        </w:tc>
-        <w:tc>
-          <w:tcPr>
-            <w:tcW w:w="5764" w:type="dxa"/>
+            <w:tcW w:w="1855" w:type="dxa"/>
+          </w:tcPr>
+          <w:p>
+            <w:pPr>
+              <w:rPr>
+                <w:lang w:val="en-US"/>
+              </w:rPr>
+            </w:pPr>
+          </w:p>
+        </w:tc>
+        <w:tc>
+          <w:tcPr>
+            <w:tcW w:w="5481" w:type="dxa"/>
           </w:tcPr>
           <w:p>
             <w:pPr>
@@ -756,7 +756,7 @@
         </w:tc>
         <w:tc>
           <w:tcPr>
-            <w:tcW w:w="757" w:type="dxa"/>
+            <w:tcW w:w="945" w:type="dxa"/>
           </w:tcPr>
           <w:p>
             <w:pPr>
@@ -774,19 +774,19 @@
         </w:tc>
         <w:tc>
           <w:tcPr>
-            <w:tcW w:w="1760" w:type="dxa"/>
-          </w:tcPr>
-          <w:p>
-            <w:pPr>
-              <w:rPr>
-                <w:lang w:val="en-US"/>
-              </w:rPr>
-            </w:pPr>
-          </w:p>
-        </w:tc>
-        <w:tc>
-          <w:tcPr>
-            <w:tcW w:w="5764" w:type="dxa"/>
+            <w:tcW w:w="1855" w:type="dxa"/>
+          </w:tcPr>
+          <w:p>
+            <w:pPr>
+              <w:rPr>
+                <w:lang w:val="en-US"/>
+              </w:rPr>
+            </w:pPr>
+          </w:p>
+        </w:tc>
+        <w:tc>
+          <w:tcPr>
+            <w:tcW w:w="5481" w:type="dxa"/>
           </w:tcPr>
           <w:p>
             <w:pPr>
@@ -826,7 +826,7 @@
         </w:tc>
         <w:tc>
           <w:tcPr>
-            <w:tcW w:w="757" w:type="dxa"/>
+            <w:tcW w:w="945" w:type="dxa"/>
           </w:tcPr>
           <w:p>
             <w:pPr>
@@ -844,19 +844,19 @@
         </w:tc>
         <w:tc>
           <w:tcPr>
-            <w:tcW w:w="1760" w:type="dxa"/>
-          </w:tcPr>
-          <w:p>
-            <w:pPr>
-              <w:rPr>
-                <w:lang w:val="en-US"/>
-              </w:rPr>
-            </w:pPr>
-          </w:p>
-        </w:tc>
-        <w:tc>
-          <w:tcPr>
-            <w:tcW w:w="5764" w:type="dxa"/>
+            <w:tcW w:w="1855" w:type="dxa"/>
+          </w:tcPr>
+          <w:p>
+            <w:pPr>
+              <w:rPr>
+                <w:lang w:val="en-US"/>
+              </w:rPr>
+            </w:pPr>
+          </w:p>
+        </w:tc>
+        <w:tc>
+          <w:tcPr>
+            <w:tcW w:w="5481" w:type="dxa"/>
           </w:tcPr>
           <w:p>
             <w:pPr>
@@ -888,7 +888,7 @@
         </w:tc>
         <w:tc>
           <w:tcPr>
-            <w:tcW w:w="757" w:type="dxa"/>
+            <w:tcW w:w="945" w:type="dxa"/>
           </w:tcPr>
           <w:p>
             <w:pPr>
@@ -906,19 +906,19 @@
         </w:tc>
         <w:tc>
           <w:tcPr>
-            <w:tcW w:w="1760" w:type="dxa"/>
-          </w:tcPr>
-          <w:p>
-            <w:pPr>
-              <w:rPr>
-                <w:lang w:val="en-US"/>
-              </w:rPr>
-            </w:pPr>
-          </w:p>
-        </w:tc>
-        <w:tc>
-          <w:tcPr>
-            <w:tcW w:w="5764" w:type="dxa"/>
+            <w:tcW w:w="1855" w:type="dxa"/>
+          </w:tcPr>
+          <w:p>
+            <w:pPr>
+              <w:rPr>
+                <w:lang w:val="en-US"/>
+              </w:rPr>
+            </w:pPr>
+          </w:p>
+        </w:tc>
+        <w:tc>
+          <w:tcPr>
+            <w:tcW w:w="5481" w:type="dxa"/>
           </w:tcPr>
           <w:p>
             <w:pPr>
@@ -950,7 +950,7 @@
         </w:tc>
         <w:tc>
           <w:tcPr>
-            <w:tcW w:w="757" w:type="dxa"/>
+            <w:tcW w:w="945" w:type="dxa"/>
           </w:tcPr>
           <w:p>
             <w:pPr>
@@ -970,19 +970,19 @@
         </w:tc>
         <w:tc>
           <w:tcPr>
-            <w:tcW w:w="1760" w:type="dxa"/>
-          </w:tcPr>
-          <w:p>
-            <w:pPr>
-              <w:rPr>
-                <w:lang w:val="en-US"/>
-              </w:rPr>
-            </w:pPr>
-          </w:p>
-        </w:tc>
-        <w:tc>
-          <w:tcPr>
-            <w:tcW w:w="5764" w:type="dxa"/>
+            <w:tcW w:w="1855" w:type="dxa"/>
+          </w:tcPr>
+          <w:p>
+            <w:pPr>
+              <w:rPr>
+                <w:lang w:val="en-US"/>
+              </w:rPr>
+            </w:pPr>
+          </w:p>
+        </w:tc>
+        <w:tc>
+          <w:tcPr>
+            <w:tcW w:w="5481" w:type="dxa"/>
           </w:tcPr>
           <w:p>
             <w:pPr>
@@ -1020,7 +1020,7 @@
         </w:tc>
         <w:tc>
           <w:tcPr>
-            <w:tcW w:w="757" w:type="dxa"/>
+            <w:tcW w:w="945" w:type="dxa"/>
           </w:tcPr>
           <w:p>
             <w:pPr>
@@ -1040,7 +1040,7 @@
         </w:tc>
         <w:tc>
           <w:tcPr>
-            <w:tcW w:w="1760" w:type="dxa"/>
+            <w:tcW w:w="1855" w:type="dxa"/>
           </w:tcPr>
           <w:p>
             <w:pPr>
@@ -1073,7 +1073,7 @@
         </w:tc>
         <w:tc>
           <w:tcPr>
-            <w:tcW w:w="5764" w:type="dxa"/>
+            <w:tcW w:w="5481" w:type="dxa"/>
           </w:tcPr>
           <w:p>
             <w:pPr>
@@ -1126,7 +1126,7 @@
         </w:tc>
         <w:tc>
           <w:tcPr>
-            <w:tcW w:w="757" w:type="dxa"/>
+            <w:tcW w:w="945" w:type="dxa"/>
           </w:tcPr>
           <w:p>
             <w:pPr>
@@ -1146,7 +1146,7 @@
         </w:tc>
         <w:tc>
           <w:tcPr>
-            <w:tcW w:w="1760" w:type="dxa"/>
+            <w:tcW w:w="1855" w:type="dxa"/>
           </w:tcPr>
           <w:p>
             <w:pPr>
@@ -1193,7 +1193,7 @@
         </w:tc>
         <w:tc>
           <w:tcPr>
-            <w:tcW w:w="5764" w:type="dxa"/>
+            <w:tcW w:w="5481" w:type="dxa"/>
           </w:tcPr>
           <w:p>
             <w:pPr>
@@ -1259,7 +1259,7 @@
         </w:tc>
         <w:tc>
           <w:tcPr>
-            <w:tcW w:w="757" w:type="dxa"/>
+            <w:tcW w:w="945" w:type="dxa"/>
           </w:tcPr>
           <w:p>
             <w:pPr>
@@ -1279,19 +1279,19 @@
         </w:tc>
         <w:tc>
           <w:tcPr>
-            <w:tcW w:w="1760" w:type="dxa"/>
-          </w:tcPr>
-          <w:p>
-            <w:pPr>
-              <w:rPr>
-                <w:lang w:val="en-US"/>
-              </w:rPr>
-            </w:pPr>
-          </w:p>
-        </w:tc>
-        <w:tc>
-          <w:tcPr>
-            <w:tcW w:w="5764" w:type="dxa"/>
+            <w:tcW w:w="1855" w:type="dxa"/>
+          </w:tcPr>
+          <w:p>
+            <w:pPr>
+              <w:rPr>
+                <w:lang w:val="en-US"/>
+              </w:rPr>
+            </w:pPr>
+          </w:p>
+        </w:tc>
+        <w:tc>
+          <w:tcPr>
+            <w:tcW w:w="5481" w:type="dxa"/>
           </w:tcPr>
           <w:p>
             <w:pPr>
@@ -1331,7 +1331,7 @@
         </w:tc>
         <w:tc>
           <w:tcPr>
-            <w:tcW w:w="757" w:type="dxa"/>
+            <w:tcW w:w="945" w:type="dxa"/>
           </w:tcPr>
           <w:p>
             <w:pPr>
@@ -1349,19 +1349,19 @@
         </w:tc>
         <w:tc>
           <w:tcPr>
-            <w:tcW w:w="1760" w:type="dxa"/>
-          </w:tcPr>
-          <w:p>
-            <w:pPr>
-              <w:rPr>
-                <w:lang w:val="en-US"/>
-              </w:rPr>
-            </w:pPr>
-          </w:p>
-        </w:tc>
-        <w:tc>
-          <w:tcPr>
-            <w:tcW w:w="5764" w:type="dxa"/>
+            <w:tcW w:w="1855" w:type="dxa"/>
+          </w:tcPr>
+          <w:p>
+            <w:pPr>
+              <w:rPr>
+                <w:lang w:val="en-US"/>
+              </w:rPr>
+            </w:pPr>
+          </w:p>
+        </w:tc>
+        <w:tc>
+          <w:tcPr>
+            <w:tcW w:w="5481" w:type="dxa"/>
           </w:tcPr>
           <w:p>
             <w:pPr>
@@ -1399,7 +1399,7 @@
         </w:tc>
         <w:tc>
           <w:tcPr>
-            <w:tcW w:w="757" w:type="dxa"/>
+            <w:tcW w:w="945" w:type="dxa"/>
           </w:tcPr>
           <w:p>
             <w:pPr>
@@ -1417,7 +1417,7 @@
         </w:tc>
         <w:tc>
           <w:tcPr>
-            <w:tcW w:w="1760" w:type="dxa"/>
+            <w:tcW w:w="1855" w:type="dxa"/>
           </w:tcPr>
           <w:p>
             <w:pPr>
@@ -1448,7 +1448,7 @@
         </w:tc>
         <w:tc>
           <w:tcPr>
-            <w:tcW w:w="5764" w:type="dxa"/>
+            <w:tcW w:w="5481" w:type="dxa"/>
           </w:tcPr>
           <w:p>
             <w:pPr>
@@ -1514,7 +1514,7 @@
         </w:tc>
         <w:tc>
           <w:tcPr>
-            <w:tcW w:w="757" w:type="dxa"/>
+            <w:tcW w:w="945" w:type="dxa"/>
           </w:tcPr>
           <w:p>
             <w:pPr>
@@ -1532,19 +1532,19 @@
         </w:tc>
         <w:tc>
           <w:tcPr>
-            <w:tcW w:w="1760" w:type="dxa"/>
-          </w:tcPr>
-          <w:p>
-            <w:pPr>
-              <w:rPr>
-                <w:lang w:val="en-US"/>
-              </w:rPr>
-            </w:pPr>
-          </w:p>
-        </w:tc>
-        <w:tc>
-          <w:tcPr>
-            <w:tcW w:w="5764" w:type="dxa"/>
+            <w:tcW w:w="1855" w:type="dxa"/>
+          </w:tcPr>
+          <w:p>
+            <w:pPr>
+              <w:rPr>
+                <w:lang w:val="en-US"/>
+              </w:rPr>
+            </w:pPr>
+          </w:p>
+        </w:tc>
+        <w:tc>
+          <w:tcPr>
+            <w:tcW w:w="5481" w:type="dxa"/>
           </w:tcPr>
           <w:p>
             <w:pPr>
@@ -1586,6 +1586,76 @@
                 <w:lang w:val="en-US"/>
               </w:rPr>
             </w:pPr>
+            <w:r>
+              <w:rPr>
+                <w:lang w:val="en-US"/>
+              </w:rPr>
+              <w:t>reported</w:t>
+            </w:r>
+          </w:p>
+        </w:tc>
+        <w:tc>
+          <w:tcPr>
+            <w:tcW w:w="945" w:type="dxa"/>
+          </w:tcPr>
+          <w:p>
+            <w:pPr>
+              <w:rPr>
+                <w:lang w:val="en-US"/>
+              </w:rPr>
+            </w:pPr>
+            <w:proofErr w:type="spellStart"/>
+            <w:r>
+              <w:rPr>
+                <w:lang w:val="en-US"/>
+              </w:rPr>
+              <w:t>boolean</w:t>
+            </w:r>
+            <w:proofErr w:type="spellEnd"/>
+          </w:p>
+        </w:tc>
+        <w:tc>
+          <w:tcPr>
+            <w:tcW w:w="1855" w:type="dxa"/>
+          </w:tcPr>
+          <w:p>
+            <w:pPr>
+              <w:rPr>
+                <w:lang w:val="en-US"/>
+              </w:rPr>
+            </w:pPr>
+          </w:p>
+        </w:tc>
+        <w:tc>
+          <w:tcPr>
+            <w:tcW w:w="5481" w:type="dxa"/>
+          </w:tcPr>
+          <w:p>
+            <w:pPr>
+              <w:rPr>
+                <w:lang w:val="en-US"/>
+              </w:rPr>
+            </w:pPr>
+            <w:r>
+              <w:rPr>
+                <w:lang w:val="en-US"/>
+              </w:rPr>
+              <w:t>user was reported</w:t>
+            </w:r>
+          </w:p>
+        </w:tc>
+      </w:tr>
+      <w:tr>
+        <w:tc>
+          <w:tcPr>
+            <w:tcW w:w="1306" w:type="dxa"/>
+          </w:tcPr>
+          <w:p>
+            <w:pPr>
+              <w:rPr>
+                <w:lang w:val="en-US"/>
+              </w:rPr>
+            </w:pPr>
             <w:proofErr w:type="spellStart"/>
             <w:r>
               <w:rPr>
@@ -1598,7 +1668,7 @@
         </w:tc>
         <w:tc>
           <w:tcPr>
-            <w:tcW w:w="757" w:type="dxa"/>
+            <w:tcW w:w="945" w:type="dxa"/>
           </w:tcPr>
           <w:p>
             <w:pPr>
@@ -1618,7 +1688,7 @@
         </w:tc>
         <w:tc>
           <w:tcPr>
-            <w:tcW w:w="1760" w:type="dxa"/>
+            <w:tcW w:w="1855" w:type="dxa"/>
           </w:tcPr>
           <w:p>
             <w:pPr>
@@ -1679,7 +1749,7 @@
         </w:tc>
         <w:tc>
           <w:tcPr>
-            <w:tcW w:w="5764" w:type="dxa"/>
+            <w:tcW w:w="5481" w:type="dxa"/>
           </w:tcPr>
           <w:p>
             <w:pPr>
@@ -1734,6 +1804,8 @@
             </w:r>
           </w:p>
         </w:tc>
+        <w:bookmarkStart w:id="0" w:name="_GoBack"/>
+        <w:bookmarkEnd w:id="0"/>
       </w:tr>
       <w:tr>
         <w:tc>
@@ -1758,7 +1830,7 @@
         </w:tc>
         <w:tc>
           <w:tcPr>
-            <w:tcW w:w="757" w:type="dxa"/>
+            <w:tcW w:w="945" w:type="dxa"/>
           </w:tcPr>
           <w:p>
             <w:pPr>
@@ -1778,7 +1850,7 @@
         </w:tc>
         <w:tc>
           <w:tcPr>
-            <w:tcW w:w="1760" w:type="dxa"/>
+            <w:tcW w:w="1855" w:type="dxa"/>
           </w:tcPr>
           <w:p>
             <w:pPr>
@@ -1825,7 +1897,7 @@
         </w:tc>
         <w:tc>
           <w:tcPr>
-            <w:tcW w:w="5764" w:type="dxa"/>
+            <w:tcW w:w="5481" w:type="dxa"/>
           </w:tcPr>
           <w:p>
             <w:pPr>
@@ -1891,7 +1963,7 @@
         </w:tc>
         <w:tc>
           <w:tcPr>
-            <w:tcW w:w="757" w:type="dxa"/>
+            <w:tcW w:w="945" w:type="dxa"/>
           </w:tcPr>
           <w:p>
             <w:pPr>
@@ -1911,7 +1983,7 @@
         </w:tc>
         <w:tc>
           <w:tcPr>
-            <w:tcW w:w="1760" w:type="dxa"/>
+            <w:tcW w:w="1855" w:type="dxa"/>
           </w:tcPr>
           <w:p>
             <w:pPr>
@@ -1958,7 +2030,7 @@
         </w:tc>
         <w:tc>
           <w:tcPr>
-            <w:tcW w:w="5764" w:type="dxa"/>
+            <w:tcW w:w="5481" w:type="dxa"/>
           </w:tcPr>
           <w:p>
             <w:pPr>
@@ -3292,8 +3364,6 @@
               </w:rPr>
               <w:t xml:space="preserve"> {</w:t>
             </w:r>
-            <w:bookmarkStart w:id="0" w:name="_GoBack"/>
-            <w:bookmarkEnd w:id="0"/>
           </w:p>
           <w:p>
             <w:pPr>

</xml_diff>